<commit_message>
Added Detail to Documentation
</commit_message>
<xml_diff>
--- a/C964 Computer Science Capstone.docx
+++ b/C964 Computer Science Capstone.docx
@@ -1859,7 +1859,28 @@
           <w:rtl w:val="0"/>
         </w:rPr>
         <w:tab/>
-        <w:t xml:space="preserve">The visual elements play a big role in illustrating the impact of the changes on these students’ performance at Jim-Bob College. The visualizations provide a representation of the data before the changes to the curriculum changes. Users can easily view the data as they launch on runtime. Now speaking on reporting our product will tell a compelling story of the impact of curriculum changes on male students’ grades. </w:t>
+        <w:t xml:space="preserve">The visual elements play a big role in illustrating the impact of the changes on these students’ performance at Jim-Bob College. The visualizations provide a representation of the data before the changes to the curriculum changes. Users can easily view the data as they launch on runtime. Now speaking on reporting our product will tell a compelling story of the impact of curriculum changes on male students’ grades.</w:t>
+      </w:r>
+    </w:p>
+    <w:p>
+      <w:pPr>
+        <w:spacing w:line="480" w:lineRule="auto"/>
+        <w:ind w:left="0" w:firstLine="720"/>
+        <w:jc w:val="left"/>
+        <w:rPr>
+          <w:rFonts w:ascii="Times New Roman" w:cs="Times New Roman" w:eastAsia="Times New Roman" w:hAnsi="Times New Roman"/>
+          <w:sz w:val="24"/>
+          <w:szCs w:val="24"/>
+        </w:rPr>
+      </w:pPr>
+      <w:r>
+        <w:rPr>
+          <w:rFonts w:ascii="Times New Roman" w:cs="Times New Roman" w:eastAsia="Times New Roman" w:hAnsi="Times New Roman"/>
+          <w:sz w:val="24"/>
+          <w:szCs w:val="24"/>
+          <w:rtl w:val="0"/>
+        </w:rPr>
+        <w:t xml:space="preserve">Additionally, our product supports data analysis and data summary, including the phenomenon and its detection. Overall, our product provides a comprehensive and insightful analysis of the impact of curriculum changes on male students' grades, helping to drive positive change and improve educational outcomes at Jim-Bob College.</w:t>
       </w:r>
     </w:p>
     <w:p>
@@ -2403,7 +2424,7 @@
       <w:pPr>
         <w:spacing w:line="480" w:lineRule="auto"/>
         <w:ind w:left="0" w:firstLine="0"/>
-        <w:jc w:val="center"/>
+        <w:jc w:val="left"/>
         <w:rPr>
           <w:rFonts w:ascii="Times New Roman" w:cs="Times New Roman" w:eastAsia="Times New Roman" w:hAnsi="Times New Roman"/>
           <w:sz w:val="24"/>

</xml_diff>